<commit_message>
add story and description
</commit_message>
<xml_diff>
--- a/UML Description.docx
+++ b/UML Description.docx
@@ -2,6 +2,312 @@
 <file path=word/document.xml><?xml version="1.0" encoding="utf-8"?>
 <w:document xmlns:wpc="http://schemas.microsoft.com/office/word/2010/wordprocessingCanvas" xmlns:cx="http://schemas.microsoft.com/office/drawing/2014/chartex" xmlns:cx1="http://schemas.microsoft.com/office/drawing/2015/9/8/chartex" xmlns:cx2="http://schemas.microsoft.com/office/drawing/2015/10/21/chartex" xmlns:cx3="http://schemas.microsoft.com/office/drawing/2016/5/9/chartex" xmlns:cx4="http://schemas.microsoft.com/office/drawing/2016/5/10/chartex" xmlns:cx5="http://schemas.microsoft.com/office/drawing/2016/5/11/chartex" xmlns:cx6="http://schemas.microsoft.com/office/drawing/2016/5/12/chartex" xmlns:cx7="http://schemas.microsoft.com/office/drawing/2016/5/13/chartex" xmlns:cx8="http://schemas.microsoft.com/office/drawing/2016/5/14/chartex" xmlns:mc="http://schemas.openxmlformats.org/markup-compatibility/2006" xmlns:aink="http://schemas.microsoft.com/office/drawing/2016/ink" xmlns:am3d="http://schemas.microsoft.com/office/drawing/2017/model3d" xmlns:o="urn:schemas-microsoft-com:office:office" xmlns:r="http://schemas.openxmlformats.org/officeDocument/2006/relationships" xmlns:m="http://schemas.openxmlformats.org/officeDocument/2006/math" xmlns:v="urn:schemas-microsoft-com:vml" xmlns:wp14="http://schemas.microsoft.com/office/word/2010/wordprocessingDrawing" xmlns:wp="http://schemas.openxmlformats.org/drawingml/2006/wordprocessingDrawing" xmlns:w10="urn:schemas-microsoft-com:office:word" xmlns:w="http://schemas.openxmlformats.org/wordprocessingml/2006/main" xmlns:w14="http://schemas.microsoft.com/office/word/2010/wordml" xmlns:w15="http://schemas.microsoft.com/office/word/2012/wordml" xmlns:w16cid="http://schemas.microsoft.com/office/word/2016/wordml/cid" xmlns:w16se="http://schemas.microsoft.com/office/word/2015/wordml/symex" xmlns:wpg="http://schemas.microsoft.com/office/word/2010/wordprocessingGroup" xmlns:wpi="http://schemas.microsoft.com/office/word/2010/wordprocessingInk" xmlns:wne="http://schemas.microsoft.com/office/word/2006/wordml" xmlns:wps="http://schemas.microsoft.com/office/word/2010/wordprocessingShape" mc:Ignorable="w14 w15 w16se w16cid wp14">
   <w:body>
+    <w:p>
+      <w:pPr>
+        <w:rPr>
+          <w:rFonts w:hint="eastAsia"/>
+        </w:rPr>
+      </w:pPr>
+      <w:r>
+        <w:rPr>
+          <w:rFonts w:hint="eastAsia"/>
+        </w:rPr>
+        <w:t>小故事</w:t>
+      </w:r>
+    </w:p>
+    <w:p>
+      <w:pPr>
+        <w:rPr>
+          <w:rFonts w:hint="eastAsia"/>
+        </w:rPr>
+      </w:pPr>
+      <w:r>
+        <w:rPr>
+          <w:rFonts w:hint="eastAsia"/>
+        </w:rPr>
+        <w:t>中国的地产大亨王老板</w:t>
+      </w:r>
+      <w:r>
+        <w:rPr>
+          <w:rFonts w:hint="eastAsia"/>
+        </w:rPr>
+        <w:t>，李老板，日本的孙老板，美国的</w:t>
+      </w:r>
+      <w:r>
+        <w:rPr>
+          <w:rFonts w:hint="eastAsia"/>
+        </w:rPr>
+        <w:t>川老板想玩一局大富翁决定谁跟厉害。他们玩的一款新大富翁游戏，跟以往不同的是他的变数更多，中途还可以允许别的老板或是企业家加入。于是他们当然选择是最高难度，</w:t>
+      </w:r>
+      <w:r>
+        <w:rPr>
+          <w:rFonts w:hint="eastAsia"/>
+        </w:rPr>
+        <w:t>王老板选择尽快买房铺开地盘，</w:t>
+      </w:r>
+      <w:proofErr w:type="gramStart"/>
+      <w:r>
+        <w:rPr>
+          <w:rFonts w:hint="eastAsia"/>
+        </w:rPr>
+        <w:t>川老板</w:t>
+      </w:r>
+      <w:proofErr w:type="gramEnd"/>
+      <w:r>
+        <w:rPr>
+          <w:rFonts w:hint="eastAsia"/>
+        </w:rPr>
+        <w:t>选择卖贵地建高楼，</w:t>
+      </w:r>
+      <w:proofErr w:type="gramStart"/>
+      <w:r>
+        <w:rPr>
+          <w:rFonts w:hint="eastAsia"/>
+        </w:rPr>
+        <w:t>孙老板</w:t>
+      </w:r>
+      <w:proofErr w:type="gramEnd"/>
+      <w:r>
+        <w:rPr>
+          <w:rFonts w:hint="eastAsia"/>
+        </w:rPr>
+        <w:t>稳步投资</w:t>
+      </w:r>
+      <w:r>
+        <w:rPr>
+          <w:rFonts w:hint="eastAsia"/>
+        </w:rPr>
+        <w:t>，</w:t>
+      </w:r>
+      <w:r>
+        <w:rPr>
+          <w:rFonts w:hint="eastAsia"/>
+        </w:rPr>
+        <w:t>李老板</w:t>
+      </w:r>
+      <w:r>
+        <w:rPr>
+          <w:rFonts w:hint="eastAsia"/>
+        </w:rPr>
+        <w:t>而是选择尽快购入公司</w:t>
+      </w:r>
+      <w:r>
+        <w:rPr>
+          <w:rFonts w:hint="eastAsia"/>
+        </w:rPr>
+        <w:t>，</w:t>
+      </w:r>
+      <w:r>
+        <w:rPr>
+          <w:rFonts w:hint="eastAsia"/>
+        </w:rPr>
+        <w:t>玩到一半马老板进来了</w:t>
+      </w:r>
+      <w:r>
+        <w:rPr>
+          <w:rFonts w:hint="eastAsia"/>
+        </w:rPr>
+        <w:t>，困难难度下</w:t>
+      </w:r>
+      <w:r>
+        <w:t>波动率大</w:t>
+      </w:r>
+      <w:r>
+        <w:rPr>
+          <w:rFonts w:hint="eastAsia"/>
+        </w:rPr>
+        <w:t>。</w:t>
+      </w:r>
+      <w:proofErr w:type="gramStart"/>
+      <w:r>
+        <w:t>川老板</w:t>
+      </w:r>
+      <w:proofErr w:type="gramEnd"/>
+      <w:r>
+        <w:t>因为花太多钱升级地产</w:t>
+      </w:r>
+      <w:r>
+        <w:rPr>
+          <w:rFonts w:hint="eastAsia"/>
+        </w:rPr>
+        <w:t>导致</w:t>
+      </w:r>
+      <w:r>
+        <w:t>，</w:t>
+      </w:r>
+      <w:r>
+        <w:rPr>
+          <w:rFonts w:hint="eastAsia"/>
+        </w:rPr>
+        <w:t>现金</w:t>
+      </w:r>
+      <w:r>
+        <w:t>不足，</w:t>
+      </w:r>
+      <w:r>
+        <w:rPr>
+          <w:rFonts w:hint="eastAsia"/>
+        </w:rPr>
+        <w:t>之后</w:t>
+      </w:r>
+      <w:r>
+        <w:t>走入</w:t>
+      </w:r>
+      <w:r>
+        <w:rPr>
+          <w:rFonts w:hint="eastAsia"/>
+        </w:rPr>
+        <w:t>对手地产</w:t>
+      </w:r>
+      <w:r>
+        <w:t>，</w:t>
+      </w:r>
+      <w:r>
+        <w:rPr>
+          <w:rFonts w:hint="eastAsia"/>
+        </w:rPr>
+        <w:t>抵押的钱</w:t>
+      </w:r>
+      <w:r>
+        <w:t>也无法还清债务最后破产</w:t>
+      </w:r>
+      <w:r>
+        <w:rPr>
+          <w:rFonts w:hint="eastAsia"/>
+        </w:rPr>
+        <w:t>。马老板现金多，从银行以相对低的价格拍入原来</w:t>
+      </w:r>
+      <w:proofErr w:type="gramStart"/>
+      <w:r>
+        <w:rPr>
+          <w:rFonts w:hint="eastAsia"/>
+        </w:rPr>
+        <w:t>川老板</w:t>
+      </w:r>
+      <w:proofErr w:type="gramEnd"/>
+      <w:r>
+        <w:rPr>
+          <w:rFonts w:hint="eastAsia"/>
+        </w:rPr>
+        <w:t>的房子，迅速在场上占的一席之地。其他老板们也有自己的小心思，决定达成同盟互惠互利，以便打压新进来的马老板。游戏越来越有意思了。</w:t>
+      </w:r>
+      <w:bookmarkStart w:id="0" w:name="_GoBack"/>
+      <w:bookmarkEnd w:id="0"/>
+    </w:p>
+    <w:p>
+      <w:pPr>
+        <w:rPr>
+          <w:rFonts w:hint="eastAsia"/>
+        </w:rPr>
+      </w:pPr>
+    </w:p>
+    <w:p/>
+    <w:p>
+      <w:pPr>
+        <w:rPr>
+          <w:rFonts w:hint="eastAsia"/>
+        </w:rPr>
+      </w:pPr>
+      <w:r>
+        <w:rPr>
+          <w:rFonts w:hint="eastAsia"/>
+        </w:rPr>
+        <w:t>//</w:t>
+      </w:r>
+      <w:r>
+        <w:rPr>
+          <w:rFonts w:hint="eastAsia"/>
+        </w:rPr>
+        <w:t>注释</w:t>
+      </w:r>
+      <w:proofErr w:type="gramStart"/>
+      <w:r>
+        <w:rPr>
+          <w:rFonts w:hint="eastAsia"/>
+        </w:rPr>
+        <w:t>掉脑洞</w:t>
+      </w:r>
+      <w:proofErr w:type="gramEnd"/>
+    </w:p>
+    <w:p>
+      <w:pPr>
+        <w:rPr>
+          <w:rFonts w:hint="eastAsia"/>
+        </w:rPr>
+      </w:pPr>
+      <w:r>
+        <w:rPr>
+          <w:rFonts w:hint="eastAsia"/>
+        </w:rPr>
+        <w:t>企业家</w:t>
+      </w:r>
+    </w:p>
+    <w:p>
+      <w:pPr>
+        <w:pStyle w:val="a9"/>
+        <w:numPr>
+          <w:ilvl w:val="0"/>
+          <w:numId w:val="2"/>
+        </w:numPr>
+        <w:ind w:firstLineChars="0"/>
+        <w:rPr>
+          <w:rFonts w:hint="eastAsia"/>
+        </w:rPr>
+      </w:pPr>
+      <w:r>
+        <w:rPr>
+          <w:rFonts w:hint="eastAsia"/>
+        </w:rPr>
+        <w:t>企业家可以买公司，从已经拥有地皮的人手中收钱，企业家必须承包一个</w:t>
+      </w:r>
+      <w:r>
+        <w:rPr>
+          <w:rFonts w:hint="eastAsia"/>
+        </w:rPr>
+        <w:t>community chest</w:t>
+      </w:r>
+      <w:r>
+        <w:rPr>
+          <w:rFonts w:hint="eastAsia"/>
+        </w:rPr>
+        <w:t>负责社会福利也就是给经过玩家钱。</w:t>
+      </w:r>
+    </w:p>
+    <w:p>
+      <w:pPr>
+        <w:pStyle w:val="a9"/>
+        <w:numPr>
+          <w:ilvl w:val="0"/>
+          <w:numId w:val="2"/>
+        </w:numPr>
+        <w:ind w:firstLineChars="0"/>
+      </w:pPr>
+      <w:r>
+        <w:rPr>
+          <w:rFonts w:hint="eastAsia"/>
+        </w:rPr>
+        <w:t>传统玩家可以参企业股，经过企业的时候少交钱而且有股息也就是每</w:t>
+      </w:r>
+      <w:r>
+        <w:rPr>
+          <w:rFonts w:hint="eastAsia"/>
+        </w:rPr>
+        <w:t>x</w:t>
+      </w:r>
+      <w:r>
+        <w:rPr>
+          <w:rFonts w:hint="eastAsia"/>
+        </w:rPr>
+        <w:t>轮企业家收到的钱分红。</w:t>
+      </w:r>
+    </w:p>
+    <w:p>
+      <w:pPr>
+        <w:rPr>
+          <w:rFonts w:hint="eastAsia"/>
+        </w:rPr>
+      </w:pPr>
+    </w:p>
     <w:p>
       <w:r>
         <w:rPr>
@@ -39,7 +345,7 @@
                     </pic:cNvPicPr>
                   </pic:nvPicPr>
                   <pic:blipFill>
-                    <a:blip r:embed="rId6" cstate="print">
+                    <a:blip r:embed="rId7" cstate="print">
                       <a:extLst>
                         <a:ext uri="{28A0092B-C50C-407E-A947-70E740481C1C}">
                           <a14:useLocalDpi xmlns:a14="http://schemas.microsoft.com/office/drawing/2010/main" val="0"/>
@@ -165,13 +471,7 @@
         <w:t>ap keeps the information of sequence of the blocks and the global tax rate etc.</w:t>
       </w:r>
     </w:p>
-    <w:p>
-      <w:pPr>
-        <w:rPr>
-          <w:rFonts w:hint="eastAsia"/>
-        </w:rPr>
-      </w:pPr>
-    </w:p>
+    <w:p/>
     <w:p>
       <w:r>
         <w:t xml:space="preserve">Role </w:t>
@@ -182,6 +482,7 @@
         <w:rPr>
           <w:noProof/>
         </w:rPr>
+        <w:lastRenderedPageBreak/>
         <w:drawing>
           <wp:inline distT="0" distB="0" distL="0" distR="0" wp14:anchorId="33A537DC" wp14:editId="645CBCB9">
             <wp:extent cx="4580924" cy="2423440"/>
@@ -198,7 +499,7 @@
                     <pic:cNvPicPr/>
                   </pic:nvPicPr>
                   <pic:blipFill rotWithShape="1">
-                    <a:blip r:embed="rId7"/>
+                    <a:blip r:embed="rId8"/>
                     <a:srcRect l="13184" t="9796" b="2041"/>
                     <a:stretch/>
                   </pic:blipFill>
@@ -251,7 +552,7 @@
                     <pic:cNvPicPr/>
                   </pic:nvPicPr>
                   <pic:blipFill>
-                    <a:blip r:embed="rId8"/>
+                    <a:blip r:embed="rId9"/>
                     <a:stretch>
                       <a:fillRect/>
                     </a:stretch>
@@ -387,7 +688,6 @@
         <w:t xml:space="preserve"> and </w:t>
       </w:r>
       <w:r>
-        <w:lastRenderedPageBreak/>
         <w:t>properties</w:t>
       </w:r>
       <w:r>
@@ -437,124 +737,6 @@
             <wp:extent cx="5274310" cy="1730633"/>
             <wp:effectExtent l="0" t="0" r="2540" b="3175"/>
             <wp:docPr id="3" name="图片 3"/>
-            <wp:cNvGraphicFramePr>
-              <a:graphicFrameLocks xmlns:a="http://schemas.openxmlformats.org/drawingml/2006/main" noChangeAspect="1"/>
-            </wp:cNvGraphicFramePr>
-            <a:graphic xmlns:a="http://schemas.openxmlformats.org/drawingml/2006/main">
-              <a:graphicData uri="http://schemas.openxmlformats.org/drawingml/2006/picture">
-                <pic:pic xmlns:pic="http://schemas.openxmlformats.org/drawingml/2006/picture">
-                  <pic:nvPicPr>
-                    <pic:cNvPr id="0" name=""/>
-                    <pic:cNvPicPr/>
-                  </pic:nvPicPr>
-                  <pic:blipFill>
-                    <a:blip r:embed="rId9"/>
-                    <a:stretch>
-                      <a:fillRect/>
-                    </a:stretch>
-                  </pic:blipFill>
-                  <pic:spPr>
-                    <a:xfrm>
-                      <a:off x="0" y="0"/>
-                      <a:ext cx="5274310" cy="1730633"/>
-                    </a:xfrm>
-                    <a:prstGeom prst="rect">
-                      <a:avLst/>
-                    </a:prstGeom>
-                  </pic:spPr>
-                </pic:pic>
-              </a:graphicData>
-            </a:graphic>
-          </wp:inline>
-        </w:drawing>
-      </w:r>
-    </w:p>
-    <w:p>
-      <w:r>
-        <w:rPr>
-          <w:rFonts w:hint="eastAsia"/>
-        </w:rPr>
-        <w:t xml:space="preserve">Figure shows class </w:t>
-      </w:r>
-      <w:r>
-        <w:t>Card pile</w:t>
-      </w:r>
-      <w:r>
-        <w:rPr>
-          <w:rFonts w:hint="eastAsia"/>
-        </w:rPr>
-        <w:t xml:space="preserve"> and class Card.</w:t>
-      </w:r>
-    </w:p>
-    <w:p>
-      <w:r>
-        <w:rPr>
-          <w:rFonts w:hint="eastAsia"/>
-        </w:rPr>
-        <w:t xml:space="preserve">The </w:t>
-      </w:r>
-      <w:r>
-        <w:t>actions of chance cards are</w:t>
-      </w:r>
-      <w:r>
-        <w:rPr>
-          <w:rFonts w:hint="eastAsia"/>
-        </w:rPr>
-        <w:t xml:space="preserve"> various. So we should </w:t>
-      </w:r>
-      <w:r>
-        <w:t>enumerate</w:t>
-      </w:r>
-      <w:r>
-        <w:rPr>
-          <w:rFonts w:hint="eastAsia"/>
-        </w:rPr>
-        <w:t xml:space="preserve"> </w:t>
-      </w:r>
-      <w:r>
-        <w:rPr>
-          <w:rFonts w:hint="eastAsia"/>
-        </w:rPr>
-        <w:t xml:space="preserve">each card action. Card </w:t>
-      </w:r>
-      <w:r>
-        <w:t>piles stores all cards in a game and have</w:t>
-      </w:r>
-      <w:r>
-        <w:rPr>
-          <w:rFonts w:hint="eastAsia"/>
-        </w:rPr>
-        <w:t xml:space="preserve"> </w:t>
-      </w:r>
-      <w:r>
-        <w:t>several</w:t>
-      </w:r>
-      <w:r>
-        <w:rPr>
-          <w:rFonts w:hint="eastAsia"/>
-        </w:rPr>
-        <w:t xml:space="preserve"> method to operate cards.</w:t>
-      </w:r>
-    </w:p>
-    <w:p/>
-    <w:p>
-      <w:r>
-        <w:rPr>
-          <w:rFonts w:hint="eastAsia"/>
-        </w:rPr>
-        <w:t>Room</w:t>
-      </w:r>
-    </w:p>
-    <w:p>
-      <w:r>
-        <w:rPr>
-          <w:noProof/>
-        </w:rPr>
-        <w:drawing>
-          <wp:inline distT="0" distB="0" distL="0" distR="0" wp14:anchorId="77001DF8" wp14:editId="124487DE">
-            <wp:extent cx="3471618" cy="2429050"/>
-            <wp:effectExtent l="0" t="0" r="0" b="9525"/>
-            <wp:docPr id="4" name="图片 4"/>
             <wp:cNvGraphicFramePr>
               <a:graphicFrameLocks xmlns:a="http://schemas.openxmlformats.org/drawingml/2006/main" noChangeAspect="1"/>
             </wp:cNvGraphicFramePr>
@@ -574,7 +756,7 @@
                   <pic:spPr>
                     <a:xfrm>
                       <a:off x="0" y="0"/>
-                      <a:ext cx="3470784" cy="2428466"/>
+                      <a:ext cx="5274310" cy="1730633"/>
                     </a:xfrm>
                     <a:prstGeom prst="rect">
                       <a:avLst/>
@@ -589,40 +771,96 @@
     </w:p>
     <w:p>
       <w:r>
-        <w:t>Room has</w:t>
-      </w:r>
-      <w:r>
-        <w:rPr>
-          <w:rFonts w:hint="eastAsia"/>
-        </w:rPr>
-        <w:t xml:space="preserve"> all the </w:t>
-      </w:r>
-      <w:r>
-        <w:t>information</w:t>
-      </w:r>
-      <w:r>
-        <w:rPr>
-          <w:rFonts w:hint="eastAsia"/>
-        </w:rPr>
-        <w:t xml:space="preserve"> of a game. </w:t>
+        <w:rPr>
+          <w:rFonts w:hint="eastAsia"/>
+        </w:rPr>
+        <w:t xml:space="preserve">Figure shows class </w:t>
+      </w:r>
+      <w:r>
+        <w:t>Card pile</w:t>
+      </w:r>
+      <w:r>
+        <w:rPr>
+          <w:rFonts w:hint="eastAsia"/>
+        </w:rPr>
+        <w:t xml:space="preserve"> and class Card.</w:t>
+      </w:r>
+    </w:p>
+    <w:p>
+      <w:r>
+        <w:rPr>
+          <w:rFonts w:hint="eastAsia"/>
+        </w:rPr>
+        <w:t xml:space="preserve">The </w:t>
+      </w:r>
+      <w:r>
+        <w:t>actions of chance cards are</w:t>
+      </w:r>
+      <w:r>
+        <w:rPr>
+          <w:rFonts w:hint="eastAsia"/>
+        </w:rPr>
+        <w:t xml:space="preserve"> various. </w:t>
+      </w:r>
+      <w:r>
+        <w:t>So,</w:t>
+      </w:r>
+      <w:r>
+        <w:rPr>
+          <w:rFonts w:hint="eastAsia"/>
+        </w:rPr>
+        <w:t xml:space="preserve"> we should </w:t>
+      </w:r>
+      <w:r>
+        <w:t>enumerate</w:t>
+      </w:r>
+      <w:r>
+        <w:rPr>
+          <w:rFonts w:hint="eastAsia"/>
+        </w:rPr>
+        <w:t xml:space="preserve"> </w:t>
+      </w:r>
+      <w:r>
+        <w:rPr>
+          <w:rFonts w:hint="eastAsia"/>
+        </w:rPr>
+        <w:t xml:space="preserve">each card action. Card </w:t>
+      </w:r>
+      <w:r>
+        <w:t>piles stores all cards in a game and have</w:t>
+      </w:r>
+      <w:r>
+        <w:rPr>
+          <w:rFonts w:hint="eastAsia"/>
+        </w:rPr>
+        <w:t xml:space="preserve"> </w:t>
+      </w:r>
+      <w:r>
+        <w:t>several</w:t>
+      </w:r>
+      <w:r>
+        <w:rPr>
+          <w:rFonts w:hint="eastAsia"/>
+        </w:rPr>
+        <w:t xml:space="preserve"> </w:t>
+      </w:r>
+      <w:r>
+        <w:t>methods</w:t>
+      </w:r>
+      <w:r>
+        <w:rPr>
+          <w:rFonts w:hint="eastAsia"/>
+        </w:rPr>
+        <w:t xml:space="preserve"> to operate cards.</w:t>
       </w:r>
     </w:p>
     <w:p/>
     <w:p>
       <w:r>
-        <w:t>Property</w:t>
-      </w:r>
-      <w:r>
-        <w:rPr>
-          <w:rFonts w:hint="eastAsia"/>
-        </w:rPr>
-        <w:t xml:space="preserve">, </w:t>
-      </w:r>
-      <w:r>
-        <w:rPr>
-          <w:rFonts w:hint="eastAsia"/>
-        </w:rPr>
-        <w:t>Map</w:t>
+        <w:rPr>
+          <w:rFonts w:hint="eastAsia"/>
+        </w:rPr>
+        <w:t>Room</w:t>
       </w:r>
     </w:p>
     <w:p>
@@ -632,10 +870,10 @@
         </w:rPr>
         <w:lastRenderedPageBreak/>
         <w:drawing>
-          <wp:inline distT="0" distB="0" distL="0" distR="0" wp14:anchorId="335B07EC" wp14:editId="60525728">
-            <wp:extent cx="2050473" cy="4422392"/>
-            <wp:effectExtent l="0" t="0" r="6985" b="0"/>
-            <wp:docPr id="6" name="图片 6"/>
+          <wp:inline distT="0" distB="0" distL="0" distR="0" wp14:anchorId="77001DF8" wp14:editId="124487DE">
+            <wp:extent cx="3471618" cy="2429050"/>
+            <wp:effectExtent l="0" t="0" r="0" b="9525"/>
+            <wp:docPr id="4" name="图片 4"/>
             <wp:cNvGraphicFramePr>
               <a:graphicFrameLocks xmlns:a="http://schemas.openxmlformats.org/drawingml/2006/main" noChangeAspect="1"/>
             </wp:cNvGraphicFramePr>
@@ -655,6 +893,86 @@
                   <pic:spPr>
                     <a:xfrm>
                       <a:off x="0" y="0"/>
+                      <a:ext cx="3470784" cy="2428466"/>
+                    </a:xfrm>
+                    <a:prstGeom prst="rect">
+                      <a:avLst/>
+                    </a:prstGeom>
+                  </pic:spPr>
+                </pic:pic>
+              </a:graphicData>
+            </a:graphic>
+          </wp:inline>
+        </w:drawing>
+      </w:r>
+    </w:p>
+    <w:p>
+      <w:r>
+        <w:t>Room has</w:t>
+      </w:r>
+      <w:r>
+        <w:rPr>
+          <w:rFonts w:hint="eastAsia"/>
+        </w:rPr>
+        <w:t xml:space="preserve"> all the </w:t>
+      </w:r>
+      <w:r>
+        <w:t>information</w:t>
+      </w:r>
+      <w:r>
+        <w:rPr>
+          <w:rFonts w:hint="eastAsia"/>
+        </w:rPr>
+        <w:t xml:space="preserve"> of a game. </w:t>
+      </w:r>
+    </w:p>
+    <w:p/>
+    <w:p>
+      <w:r>
+        <w:t>Property</w:t>
+      </w:r>
+      <w:r>
+        <w:rPr>
+          <w:rFonts w:hint="eastAsia"/>
+        </w:rPr>
+        <w:t xml:space="preserve">, </w:t>
+      </w:r>
+      <w:r>
+        <w:rPr>
+          <w:rFonts w:hint="eastAsia"/>
+        </w:rPr>
+        <w:t>Map</w:t>
+      </w:r>
+    </w:p>
+    <w:p>
+      <w:r>
+        <w:rPr>
+          <w:noProof/>
+        </w:rPr>
+        <w:drawing>
+          <wp:inline distT="0" distB="0" distL="0" distR="0" wp14:anchorId="335B07EC" wp14:editId="60525728">
+            <wp:extent cx="2050473" cy="4422392"/>
+            <wp:effectExtent l="0" t="0" r="6985" b="0"/>
+            <wp:docPr id="6" name="图片 6"/>
+            <wp:cNvGraphicFramePr>
+              <a:graphicFrameLocks xmlns:a="http://schemas.openxmlformats.org/drawingml/2006/main" noChangeAspect="1"/>
+            </wp:cNvGraphicFramePr>
+            <a:graphic xmlns:a="http://schemas.openxmlformats.org/drawingml/2006/main">
+              <a:graphicData uri="http://schemas.openxmlformats.org/drawingml/2006/picture">
+                <pic:pic xmlns:pic="http://schemas.openxmlformats.org/drawingml/2006/picture">
+                  <pic:nvPicPr>
+                    <pic:cNvPr id="0" name=""/>
+                    <pic:cNvPicPr/>
+                  </pic:nvPicPr>
+                  <pic:blipFill>
+                    <a:blip r:embed="rId12"/>
+                    <a:stretch>
+                      <a:fillRect/>
+                    </a:stretch>
+                  </pic:blipFill>
+                  <pic:spPr>
+                    <a:xfrm>
+                      <a:off x="0" y="0"/>
                       <a:ext cx="2057028" cy="4436530"/>
                     </a:xfrm>
                     <a:prstGeom prst="rect">
@@ -723,8 +1041,6 @@
         </w:rPr>
         <w:t xml:space="preserve"> called System whose property cannot be transfer.</w:t>
       </w:r>
-      <w:bookmarkStart w:id="0" w:name="_GoBack"/>
-      <w:bookmarkEnd w:id="0"/>
     </w:p>
     <w:sectPr>
       <w:pgSz w:w="11906" w:h="16838"/>
@@ -772,6 +1088,192 @@
     </w:p>
   </w:footnote>
 </w:footnotes>
+</file>
+
+<file path=word/numbering.xml><?xml version="1.0" encoding="utf-8"?>
+<w:numbering xmlns:wpc="http://schemas.microsoft.com/office/word/2010/wordprocessingCanvas" xmlns:cx="http://schemas.microsoft.com/office/drawing/2014/chartex" xmlns:cx1="http://schemas.microsoft.com/office/drawing/2015/9/8/chartex" xmlns:cx2="http://schemas.microsoft.com/office/drawing/2015/10/21/chartex" xmlns:cx3="http://schemas.microsoft.com/office/drawing/2016/5/9/chartex" xmlns:cx4="http://schemas.microsoft.com/office/drawing/2016/5/10/chartex" xmlns:cx5="http://schemas.microsoft.com/office/drawing/2016/5/11/chartex" xmlns:cx6="http://schemas.microsoft.com/office/drawing/2016/5/12/chartex" xmlns:cx7="http://schemas.microsoft.com/office/drawing/2016/5/13/chartex" xmlns:cx8="http://schemas.microsoft.com/office/drawing/2016/5/14/chartex" xmlns:mc="http://schemas.openxmlformats.org/markup-compatibility/2006" xmlns:aink="http://schemas.microsoft.com/office/drawing/2016/ink" xmlns:am3d="http://schemas.microsoft.com/office/drawing/2017/model3d" xmlns:o="urn:schemas-microsoft-com:office:office" xmlns:r="http://schemas.openxmlformats.org/officeDocument/2006/relationships" xmlns:m="http://schemas.openxmlformats.org/officeDocument/2006/math" xmlns:v="urn:schemas-microsoft-com:vml" xmlns:wp14="http://schemas.microsoft.com/office/word/2010/wordprocessingDrawing" xmlns:wp="http://schemas.openxmlformats.org/drawingml/2006/wordprocessingDrawing" xmlns:w10="urn:schemas-microsoft-com:office:word" xmlns:w="http://schemas.openxmlformats.org/wordprocessingml/2006/main" xmlns:w14="http://schemas.microsoft.com/office/word/2010/wordml" xmlns:w15="http://schemas.microsoft.com/office/word/2012/wordml" xmlns:w16cid="http://schemas.microsoft.com/office/word/2016/wordml/cid" xmlns:w16se="http://schemas.microsoft.com/office/word/2015/wordml/symex" xmlns:wpg="http://schemas.microsoft.com/office/word/2010/wordprocessingGroup" xmlns:wpi="http://schemas.microsoft.com/office/word/2010/wordprocessingInk" xmlns:wne="http://schemas.microsoft.com/office/word/2006/wordml" xmlns:wps="http://schemas.microsoft.com/office/word/2010/wordprocessingShape" mc:Ignorable="w14 w15 w16se w16cid wp14">
+  <w:abstractNum w:abstractNumId="0" w15:restartNumberingAfterBreak="0">
+    <w:nsid w:val="14D55BC2"/>
+    <w:multiLevelType w:val="hybridMultilevel"/>
+    <w:tmpl w:val="4BB61268"/>
+    <w:lvl w:ilvl="0" w:tplc="D10C6E72">
+      <w:start w:val="1"/>
+      <w:numFmt w:val="decimal"/>
+      <w:lvlText w:val="%1."/>
+      <w:lvlJc w:val="left"/>
+      <w:pPr>
+        <w:ind w:left="360" w:hanging="360"/>
+      </w:pPr>
+      <w:rPr>
+        <w:rFonts w:hint="default"/>
+      </w:rPr>
+    </w:lvl>
+    <w:lvl w:ilvl="1" w:tplc="04090019" w:tentative="1">
+      <w:start w:val="1"/>
+      <w:numFmt w:val="lowerLetter"/>
+      <w:lvlText w:val="%2)"/>
+      <w:lvlJc w:val="left"/>
+      <w:pPr>
+        <w:ind w:left="840" w:hanging="420"/>
+      </w:pPr>
+    </w:lvl>
+    <w:lvl w:ilvl="2" w:tplc="0409001B" w:tentative="1">
+      <w:start w:val="1"/>
+      <w:numFmt w:val="lowerRoman"/>
+      <w:lvlText w:val="%3."/>
+      <w:lvlJc w:val="right"/>
+      <w:pPr>
+        <w:ind w:left="1260" w:hanging="420"/>
+      </w:pPr>
+    </w:lvl>
+    <w:lvl w:ilvl="3" w:tplc="0409000F" w:tentative="1">
+      <w:start w:val="1"/>
+      <w:numFmt w:val="decimal"/>
+      <w:lvlText w:val="%4."/>
+      <w:lvlJc w:val="left"/>
+      <w:pPr>
+        <w:ind w:left="1680" w:hanging="420"/>
+      </w:pPr>
+    </w:lvl>
+    <w:lvl w:ilvl="4" w:tplc="04090019" w:tentative="1">
+      <w:start w:val="1"/>
+      <w:numFmt w:val="lowerLetter"/>
+      <w:lvlText w:val="%5)"/>
+      <w:lvlJc w:val="left"/>
+      <w:pPr>
+        <w:ind w:left="2100" w:hanging="420"/>
+      </w:pPr>
+    </w:lvl>
+    <w:lvl w:ilvl="5" w:tplc="0409001B" w:tentative="1">
+      <w:start w:val="1"/>
+      <w:numFmt w:val="lowerRoman"/>
+      <w:lvlText w:val="%6."/>
+      <w:lvlJc w:val="right"/>
+      <w:pPr>
+        <w:ind w:left="2520" w:hanging="420"/>
+      </w:pPr>
+    </w:lvl>
+    <w:lvl w:ilvl="6" w:tplc="0409000F" w:tentative="1">
+      <w:start w:val="1"/>
+      <w:numFmt w:val="decimal"/>
+      <w:lvlText w:val="%7."/>
+      <w:lvlJc w:val="left"/>
+      <w:pPr>
+        <w:ind w:left="2940" w:hanging="420"/>
+      </w:pPr>
+    </w:lvl>
+    <w:lvl w:ilvl="7" w:tplc="04090019" w:tentative="1">
+      <w:start w:val="1"/>
+      <w:numFmt w:val="lowerLetter"/>
+      <w:lvlText w:val="%8)"/>
+      <w:lvlJc w:val="left"/>
+      <w:pPr>
+        <w:ind w:left="3360" w:hanging="420"/>
+      </w:pPr>
+    </w:lvl>
+    <w:lvl w:ilvl="8" w:tplc="0409001B" w:tentative="1">
+      <w:start w:val="1"/>
+      <w:numFmt w:val="lowerRoman"/>
+      <w:lvlText w:val="%9."/>
+      <w:lvlJc w:val="right"/>
+      <w:pPr>
+        <w:ind w:left="3780" w:hanging="420"/>
+      </w:pPr>
+    </w:lvl>
+  </w:abstractNum>
+  <w:abstractNum w:abstractNumId="1" w15:restartNumberingAfterBreak="0">
+    <w:nsid w:val="77775832"/>
+    <w:multiLevelType w:val="hybridMultilevel"/>
+    <w:tmpl w:val="88B05004"/>
+    <w:lvl w:ilvl="0" w:tplc="0409000F">
+      <w:start w:val="1"/>
+      <w:numFmt w:val="decimal"/>
+      <w:lvlText w:val="%1."/>
+      <w:lvlJc w:val="left"/>
+      <w:pPr>
+        <w:ind w:left="420" w:hanging="420"/>
+      </w:pPr>
+    </w:lvl>
+    <w:lvl w:ilvl="1" w:tplc="04090019" w:tentative="1">
+      <w:start w:val="1"/>
+      <w:numFmt w:val="lowerLetter"/>
+      <w:lvlText w:val="%2)"/>
+      <w:lvlJc w:val="left"/>
+      <w:pPr>
+        <w:ind w:left="840" w:hanging="420"/>
+      </w:pPr>
+    </w:lvl>
+    <w:lvl w:ilvl="2" w:tplc="0409001B" w:tentative="1">
+      <w:start w:val="1"/>
+      <w:numFmt w:val="lowerRoman"/>
+      <w:lvlText w:val="%3."/>
+      <w:lvlJc w:val="right"/>
+      <w:pPr>
+        <w:ind w:left="1260" w:hanging="420"/>
+      </w:pPr>
+    </w:lvl>
+    <w:lvl w:ilvl="3" w:tplc="0409000F" w:tentative="1">
+      <w:start w:val="1"/>
+      <w:numFmt w:val="decimal"/>
+      <w:lvlText w:val="%4."/>
+      <w:lvlJc w:val="left"/>
+      <w:pPr>
+        <w:ind w:left="1680" w:hanging="420"/>
+      </w:pPr>
+    </w:lvl>
+    <w:lvl w:ilvl="4" w:tplc="04090019" w:tentative="1">
+      <w:start w:val="1"/>
+      <w:numFmt w:val="lowerLetter"/>
+      <w:lvlText w:val="%5)"/>
+      <w:lvlJc w:val="left"/>
+      <w:pPr>
+        <w:ind w:left="2100" w:hanging="420"/>
+      </w:pPr>
+    </w:lvl>
+    <w:lvl w:ilvl="5" w:tplc="0409001B" w:tentative="1">
+      <w:start w:val="1"/>
+      <w:numFmt w:val="lowerRoman"/>
+      <w:lvlText w:val="%6."/>
+      <w:lvlJc w:val="right"/>
+      <w:pPr>
+        <w:ind w:left="2520" w:hanging="420"/>
+      </w:pPr>
+    </w:lvl>
+    <w:lvl w:ilvl="6" w:tplc="0409000F" w:tentative="1">
+      <w:start w:val="1"/>
+      <w:numFmt w:val="decimal"/>
+      <w:lvlText w:val="%7."/>
+      <w:lvlJc w:val="left"/>
+      <w:pPr>
+        <w:ind w:left="2940" w:hanging="420"/>
+      </w:pPr>
+    </w:lvl>
+    <w:lvl w:ilvl="7" w:tplc="04090019" w:tentative="1">
+      <w:start w:val="1"/>
+      <w:numFmt w:val="lowerLetter"/>
+      <w:lvlText w:val="%8)"/>
+      <w:lvlJc w:val="left"/>
+      <w:pPr>
+        <w:ind w:left="3360" w:hanging="420"/>
+      </w:pPr>
+    </w:lvl>
+    <w:lvl w:ilvl="8" w:tplc="0409001B" w:tentative="1">
+      <w:start w:val="1"/>
+      <w:numFmt w:val="lowerRoman"/>
+      <w:lvlText w:val="%9."/>
+      <w:lvlJc w:val="right"/>
+      <w:pPr>
+        <w:ind w:left="3780" w:hanging="420"/>
+      </w:pPr>
+    </w:lvl>
+  </w:abstractNum>
+  <w:num w:numId="1">
+    <w:abstractNumId w:val="1"/>
+  </w:num>
+  <w:num w:numId="2">
+    <w:abstractNumId w:val="0"/>
+  </w:num>
+</w:numbering>
 </file>
 
 <file path=word/styles.xml><?xml version="1.0" encoding="utf-8"?>
@@ -943,7 +1445,7 @@
     <w:lsdException w:name="Table Web 2" w:semiHidden="1" w:unhideWhenUsed="1"/>
     <w:lsdException w:name="Table Web 3" w:semiHidden="1" w:unhideWhenUsed="1"/>
     <w:lsdException w:name="Balloon Text" w:semiHidden="1" w:unhideWhenUsed="1"/>
-    <w:lsdException w:name="Table Grid" w:semiHidden="1" w:uiPriority="59" w:unhideWhenUsed="1"/>
+    <w:lsdException w:name="Table Grid" w:uiPriority="59"/>
     <w:lsdException w:name="Table Theme" w:semiHidden="1" w:unhideWhenUsed="1"/>
     <w:lsdException w:name="Placeholder Text" w:semiHidden="1"/>
     <w:lsdException w:name="No Spacing" w:uiPriority="1" w:qFormat="1"/>
@@ -1290,6 +1792,16 @@
       <w:szCs w:val="18"/>
     </w:rPr>
   </w:style>
+  <w:style w:type="paragraph" w:styleId="a9">
+    <w:name w:val="List Paragraph"/>
+    <w:basedOn w:val="a"/>
+    <w:uiPriority w:val="34"/>
+    <w:qFormat/>
+    <w:rsid w:val="00A21ADE"/>
+    <w:pPr>
+      <w:ind w:firstLineChars="200" w:firstLine="420"/>
+    </w:pPr>
+  </w:style>
 </w:styles>
 </file>
 

</xml_diff>